<commit_message>
Bug fix on add expense document update
</commit_message>
<xml_diff>
--- a/Gigster Interview Exam.docx
+++ b/Gigster Interview Exam.docx
@@ -389,34 +389,7 @@
         </w:numPr>
       </w:pPr>
       <w:r>
-        <w:t>Admin</w:t>
-      </w:r>
-      <w:r>
-        <w:t xml:space="preserve"> Dashboard: This page is the landing page after successful login of </w:t>
-      </w:r>
-      <w:r>
-        <w:t>admins</w:t>
-      </w:r>
-      <w:r>
-        <w:t>. The page displays the expense</w:t>
-      </w:r>
-      <w:r>
-        <w:t xml:space="preserve">s for all the users </w:t>
-      </w:r>
-      <w:r>
-        <w:t>with pictorial representation of expenses incurred. You can add new expenses, delete expense, Edit expense</w:t>
-      </w:r>
-      <w:r>
-        <w:t xml:space="preserve"> for any users</w:t>
-      </w:r>
-      <w:r>
-        <w:t xml:space="preserve"> and </w:t>
-      </w:r>
-      <w:r>
-        <w:t xml:space="preserve">even </w:t>
-      </w:r>
-      <w:r>
-        <w:t>logout.</w:t>
+        <w:t>Admin Dashboard: This page is the landing page after successful login of admins. The page displays the expenses for all the users with pictorial representation of expenses incurred. You can add new expenses, delete expense, Edit expense for any users and even logout.</w:t>
       </w:r>
     </w:p>
     <w:p>
@@ -1087,23 +1060,7 @@
           <w:color w:val="000000"/>
           <w:shd w:val="clear" w:color="auto" w:fill="FFFFFF"/>
         </w:rPr>
-        <w:t>/</w:t>
-      </w:r>
-      <w:r>
-        <w:rPr>
-          <w:rFonts w:eastAsia="Times New Roman" w:cstheme="minorHAnsi"/>
-          <w:color w:val="000000"/>
-          <w:shd w:val="clear" w:color="auto" w:fill="FFFFFF"/>
-        </w:rPr>
-        <w:t>user</w:t>
-      </w:r>
-      <w:r>
-        <w:rPr>
-          <w:rFonts w:eastAsia="Times New Roman" w:cstheme="minorHAnsi"/>
-          <w:color w:val="000000"/>
-          <w:shd w:val="clear" w:color="auto" w:fill="FFFFFF"/>
-        </w:rPr>
-        <w:t>/home – GET: The landing page for the user.</w:t>
+        <w:t>/user/home – GET: The landing page for the user.</w:t>
       </w:r>
     </w:p>
     <w:p>
@@ -1128,23 +1085,7 @@
           <w:color w:val="000000"/>
           <w:shd w:val="clear" w:color="auto" w:fill="FFFFFF"/>
         </w:rPr>
-        <w:t>/</w:t>
-      </w:r>
-      <w:r>
-        <w:rPr>
-          <w:rFonts w:eastAsia="Times New Roman" w:cstheme="minorHAnsi"/>
-          <w:color w:val="000000"/>
-          <w:shd w:val="clear" w:color="auto" w:fill="FFFFFF"/>
-        </w:rPr>
-        <w:t>user</w:t>
-      </w:r>
-      <w:r>
-        <w:rPr>
-          <w:rFonts w:eastAsia="Times New Roman" w:cstheme="minorHAnsi"/>
-          <w:color w:val="000000"/>
-          <w:shd w:val="clear" w:color="auto" w:fill="FFFFFF"/>
-        </w:rPr>
-        <w:t>/</w:t>
+        <w:t>/user/</w:t>
       </w:r>
       <w:proofErr w:type="spellStart"/>
       <w:r>
@@ -1187,23 +1128,7 @@
           <w:color w:val="000000"/>
           <w:shd w:val="clear" w:color="auto" w:fill="FFFFFF"/>
         </w:rPr>
-        <w:t>/</w:t>
-      </w:r>
-      <w:r>
-        <w:rPr>
-          <w:rFonts w:eastAsia="Times New Roman" w:cstheme="minorHAnsi"/>
-          <w:color w:val="000000"/>
-          <w:shd w:val="clear" w:color="auto" w:fill="FFFFFF"/>
-        </w:rPr>
-        <w:t>user</w:t>
-      </w:r>
-      <w:r>
-        <w:rPr>
-          <w:rFonts w:eastAsia="Times New Roman" w:cstheme="minorHAnsi"/>
-          <w:color w:val="000000"/>
-          <w:shd w:val="clear" w:color="auto" w:fill="FFFFFF"/>
-        </w:rPr>
-        <w:t>/</w:t>
+        <w:t>/user/</w:t>
       </w:r>
       <w:proofErr w:type="spellStart"/>
       <w:r>
@@ -1221,23 +1146,7 @@
           <w:color w:val="000000"/>
           <w:shd w:val="clear" w:color="auto" w:fill="FFFFFF"/>
         </w:rPr>
-        <w:t xml:space="preserve"> – GET: Remove Expenses for </w:t>
-      </w:r>
-      <w:r>
-        <w:rPr>
-          <w:rFonts w:eastAsia="Times New Roman" w:cstheme="minorHAnsi"/>
-          <w:color w:val="000000"/>
-          <w:shd w:val="clear" w:color="auto" w:fill="FFFFFF"/>
-        </w:rPr>
-        <w:t>the</w:t>
-      </w:r>
-      <w:r>
-        <w:rPr>
-          <w:rFonts w:eastAsia="Times New Roman" w:cstheme="minorHAnsi"/>
-          <w:color w:val="000000"/>
-          <w:shd w:val="clear" w:color="auto" w:fill="FFFFFF"/>
-        </w:rPr>
-        <w:t xml:space="preserve"> user.</w:t>
+        <w:t xml:space="preserve"> – GET: Remove Expenses for the user.</w:t>
       </w:r>
     </w:p>
     <w:p>
@@ -1263,23 +1172,7 @@
           <w:shd w:val="clear" w:color="auto" w:fill="FFFFFF"/>
         </w:rPr>
         <w:lastRenderedPageBreak/>
-        <w:t>/</w:t>
-      </w:r>
-      <w:r>
-        <w:rPr>
-          <w:rFonts w:eastAsia="Times New Roman" w:cstheme="minorHAnsi"/>
-          <w:color w:val="000000"/>
-          <w:shd w:val="clear" w:color="auto" w:fill="FFFFFF"/>
-        </w:rPr>
-        <w:t>user</w:t>
-      </w:r>
-      <w:r>
-        <w:rPr>
-          <w:rFonts w:eastAsia="Times New Roman" w:cstheme="minorHAnsi"/>
-          <w:color w:val="000000"/>
-          <w:shd w:val="clear" w:color="auto" w:fill="FFFFFF"/>
-        </w:rPr>
-        <w:t>/</w:t>
+        <w:t>/user/</w:t>
       </w:r>
       <w:proofErr w:type="spellStart"/>
       <w:r>
@@ -1322,23 +1215,7 @@
           <w:color w:val="000000"/>
           <w:shd w:val="clear" w:color="auto" w:fill="FFFFFF"/>
         </w:rPr>
-        <w:t>/</w:t>
-      </w:r>
-      <w:r>
-        <w:rPr>
-          <w:rFonts w:eastAsia="Times New Roman" w:cstheme="minorHAnsi"/>
-          <w:color w:val="000000"/>
-          <w:shd w:val="clear" w:color="auto" w:fill="FFFFFF"/>
-        </w:rPr>
-        <w:t>user</w:t>
-      </w:r>
-      <w:r>
-        <w:rPr>
-          <w:rFonts w:eastAsia="Times New Roman" w:cstheme="minorHAnsi"/>
-          <w:color w:val="000000"/>
-          <w:shd w:val="clear" w:color="auto" w:fill="FFFFFF"/>
-        </w:rPr>
-        <w:t>/add – GET: Add new admin to the database</w:t>
+        <w:t>/user/add – GET: Add new admin to the database</w:t>
       </w:r>
     </w:p>
     <w:p>
@@ -1641,34 +1518,28 @@
         </w:numPr>
       </w:pPr>
       <w:r>
-        <w:t>Multiple user accounts should be supported</w:t>
+        <w:t xml:space="preserve">Multiple user accounts should be supported - </w:t>
+      </w:r>
+      <w:r>
+        <w:rPr>
+          <w:color w:val="70AD47" w:themeColor="accent6"/>
+        </w:rPr>
+        <w:t>Completed</w:t>
+      </w:r>
+    </w:p>
+    <w:p>
+      <w:pPr>
+        <w:pStyle w:val="ListParagraph"/>
+        <w:numPr>
+          <w:ilvl w:val="0"/>
+          <w:numId w:val="9"/>
+        </w:numPr>
+      </w:pPr>
+      <w:r>
+        <w:t>There should be two types of users: regular users and admins</w:t>
       </w:r>
       <w:r>
         <w:t xml:space="preserve"> - </w:t>
-      </w:r>
-      <w:r>
-        <w:rPr>
-          <w:color w:val="70AD47" w:themeColor="accent6"/>
-        </w:rPr>
-        <w:t>Completed</w:t>
-      </w:r>
-    </w:p>
-    <w:p>
-      <w:pPr>
-        <w:pStyle w:val="ListParagraph"/>
-        <w:numPr>
-          <w:ilvl w:val="0"/>
-          <w:numId w:val="9"/>
-        </w:numPr>
-      </w:pPr>
-      <w:r>
-        <w:t>There should be two types of users: regular users and admins</w:t>
-      </w:r>
-      <w:r>
-        <w:t xml:space="preserve"> </w:t>
-      </w:r>
-      <w:r>
-        <w:t xml:space="preserve">- </w:t>
       </w:r>
       <w:r>
         <w:rPr>
@@ -1701,10 +1572,7 @@
         <w:t>Can log in and log out</w:t>
       </w:r>
       <w:r>
-        <w:t xml:space="preserve"> </w:t>
-      </w:r>
-      <w:r>
-        <w:t xml:space="preserve">- </w:t>
+        <w:t xml:space="preserve"> - </w:t>
       </w:r>
       <w:r>
         <w:rPr>
@@ -1725,10 +1593,7 @@
         <w:t>Can generate reports of their spending over time (described in more detail in a later requirement)</w:t>
       </w:r>
       <w:r>
-        <w:t xml:space="preserve"> </w:t>
-      </w:r>
-      <w:r>
-        <w:t xml:space="preserve">- </w:t>
+        <w:t xml:space="preserve"> - </w:t>
       </w:r>
       <w:r>
         <w:rPr>
@@ -1749,10 +1614,7 @@
         <w:t>Can create, read, update, and delete (CRUD) expenses they own</w:t>
       </w:r>
       <w:r>
-        <w:t xml:space="preserve"> –</w:t>
-      </w:r>
-      <w:r>
-        <w:t xml:space="preserve"> </w:t>
+        <w:t xml:space="preserve"> – </w:t>
       </w:r>
       <w:r>
         <w:rPr>
@@ -1826,10 +1688,7 @@
         <w:t>not CRUD expenses they do not own</w:t>
       </w:r>
       <w:r>
-        <w:t xml:space="preserve"> </w:t>
-      </w:r>
-      <w:r>
-        <w:t xml:space="preserve">- </w:t>
+        <w:t xml:space="preserve"> - </w:t>
       </w:r>
       <w:r>
         <w:rPr>
@@ -1862,10 +1721,7 @@
         <w:t>Should also satisfy requirements 3(a) through 3(c)</w:t>
       </w:r>
       <w:r>
-        <w:t xml:space="preserve"> </w:t>
-      </w:r>
-      <w:r>
-        <w:t xml:space="preserve">- </w:t>
+        <w:t xml:space="preserve"> - </w:t>
       </w:r>
       <w:r>
         <w:rPr>
@@ -1886,10 +1742,7 @@
         <w:t>Can read all the saved expenses, including those which they do not own</w:t>
       </w:r>
       <w:r>
-        <w:t xml:space="preserve"> </w:t>
-      </w:r>
-      <w:r>
-        <w:t xml:space="preserve">- </w:t>
+        <w:t xml:space="preserve"> - </w:t>
       </w:r>
       <w:r>
         <w:rPr>
@@ -1910,10 +1763,7 @@
         <w:t>Cannot create, update, or delete expenses they do not own</w:t>
       </w:r>
       <w:r>
-        <w:t xml:space="preserve"> </w:t>
-      </w:r>
-      <w:r>
-        <w:t xml:space="preserve">- </w:t>
+        <w:t xml:space="preserve"> - </w:t>
       </w:r>
       <w:r>
         <w:rPr>
@@ -1946,10 +1796,7 @@
         <w:t>Is owned by exactly one user</w:t>
       </w:r>
       <w:r>
-        <w:t xml:space="preserve"> </w:t>
-      </w:r>
-      <w:r>
-        <w:t xml:space="preserve">- </w:t>
+        <w:t xml:space="preserve"> - </w:t>
       </w:r>
       <w:r>
         <w:rPr>
@@ -1987,10 +1834,7 @@
         <w:t>, the date and time the transaction was made</w:t>
       </w:r>
       <w:r>
-        <w:t xml:space="preserve"> </w:t>
-      </w:r>
-      <w:r>
-        <w:t xml:space="preserve">- </w:t>
+        <w:t xml:space="preserve"> - </w:t>
       </w:r>
       <w:r>
         <w:rPr>
@@ -2011,10 +1855,7 @@
         <w:t>Amount, the amount of money (in USD, precision of 0.01) associated with the expense</w:t>
       </w:r>
       <w:r>
-        <w:t xml:space="preserve"> </w:t>
-      </w:r>
-      <w:r>
-        <w:t xml:space="preserve">- </w:t>
+        <w:t xml:space="preserve"> - </w:t>
       </w:r>
       <w:r>
         <w:rPr>
@@ -2043,10 +1884,7 @@
         <w:t xml:space="preserve"> transaction</w:t>
       </w:r>
       <w:r>
-        <w:t xml:space="preserve"> </w:t>
-      </w:r>
-      <w:r>
-        <w:t xml:space="preserve">- </w:t>
+        <w:t xml:space="preserve"> - </w:t>
       </w:r>
       <w:r>
         <w:rPr>
@@ -2067,10 +1905,7 @@
         <w:t>Can only be created by a logged in user</w:t>
       </w:r>
       <w:r>
-        <w:t xml:space="preserve"> </w:t>
-      </w:r>
-      <w:r>
-        <w:t xml:space="preserve">- </w:t>
+        <w:t xml:space="preserve"> - </w:t>
       </w:r>
       <w:r>
         <w:rPr>
@@ -2091,10 +1926,7 @@
         <w:t>Can only be read by either the user who owns it or an admin</w:t>
       </w:r>
       <w:r>
-        <w:t xml:space="preserve"> </w:t>
-      </w:r>
-      <w:r>
-        <w:t xml:space="preserve">- </w:t>
+        <w:t xml:space="preserve"> - </w:t>
       </w:r>
       <w:r>
         <w:rPr>
@@ -2116,10 +1948,7 @@
         <w:t>Can only be updated and deleted by the user who owns it</w:t>
       </w:r>
       <w:r>
-        <w:t xml:space="preserve"> </w:t>
-      </w:r>
-      <w:r>
-        <w:t xml:space="preserve">- </w:t>
+        <w:t xml:space="preserve"> - </w:t>
       </w:r>
       <w:r>
         <w:rPr>
@@ -2207,10 +2036,7 @@
         <w:t>Can only be generated by users who are logged in</w:t>
       </w:r>
       <w:r>
-        <w:t xml:space="preserve"> </w:t>
-      </w:r>
-      <w:r>
-        <w:t xml:space="preserve">- </w:t>
+        <w:t xml:space="preserve"> - </w:t>
       </w:r>
       <w:r>
         <w:rPr>
@@ -2234,21 +2060,42 @@
         <w:t xml:space="preserve"> </w:t>
       </w:r>
       <w:r>
-        <w:t>–</w:t>
-      </w:r>
-      <w:r>
+        <w:t xml:space="preserve">– </w:t>
+      </w:r>
+      <w:r>
+        <w:rPr>
+          <w:color w:val="70AD47" w:themeColor="accent6"/>
+        </w:rPr>
+        <w:t>Completed</w:t>
+      </w:r>
+    </w:p>
+    <w:p>
+      <w:r>
+        <w:t>Optional</w:t>
+      </w:r>
+    </w:p>
+    <w:p>
+      <w:pPr>
+        <w:pStyle w:val="ListParagraph"/>
+        <w:numPr>
+          <w:ilvl w:val="0"/>
+          <w:numId w:val="9"/>
+        </w:numPr>
+      </w:pPr>
+      <w:r>
+        <w:t>The application should be deployed to a publicly accessible place (e.g. Heroku) –</w:t>
+      </w:r>
+      <w:r>
+        <w:rPr>
+          <w:color w:val="70AD47" w:themeColor="accent6"/>
+        </w:rPr>
         <w:t xml:space="preserve"> </w:t>
       </w:r>
       <w:r>
         <w:rPr>
-          <w:color w:val="70AD47" w:themeColor="accent6"/>
-        </w:rPr>
-        <w:t>Completed</w:t>
-      </w:r>
-    </w:p>
-    <w:p>
-      <w:r>
-        <w:t>Optional</w:t>
+          <w:color w:val="000000" w:themeColor="text1"/>
+        </w:rPr>
+        <w:t>Not Completed</w:t>
       </w:r>
     </w:p>
     <w:p>
@@ -2260,19 +2107,17 @@
         </w:numPr>
       </w:pPr>
       <w:r>
-        <w:t>The application should be deployed to a publicly accessible place (e.g. Heroku)</w:t>
-      </w:r>
-      <w:r>
-        <w:t xml:space="preserve"> </w:t>
-      </w:r>
-      <w:r>
-        <w:t xml:space="preserve">– </w:t>
-      </w:r>
-      <w:r>
-        <w:rPr>
-          <w:color w:val="70AD47" w:themeColor="accent6"/>
-        </w:rPr>
-        <w:t>Completed</w:t>
+        <w:t xml:space="preserve">Users can change the report to aggregate spending per hour, </w:t>
+      </w:r>
+      <w:proofErr w:type="spellStart"/>
+      <w:proofErr w:type="gramStart"/>
+      <w:r>
+        <w:t>day,month</w:t>
+      </w:r>
+      <w:proofErr w:type="spellEnd"/>
+      <w:proofErr w:type="gramEnd"/>
+      <w:r>
+        <w:t>, and year (in addition to per week) - Incomplete</w:t>
       </w:r>
     </w:p>
     <w:p>
@@ -2284,20 +2129,7 @@
         </w:numPr>
       </w:pPr>
       <w:r>
-        <w:t xml:space="preserve">Users can change the report to aggregate spending per hour, </w:t>
-      </w:r>
-      <w:proofErr w:type="spellStart"/>
-      <w:proofErr w:type="gramStart"/>
-      <w:r>
-        <w:t>day,month</w:t>
-      </w:r>
-      <w:proofErr w:type="spellEnd"/>
-      <w:proofErr w:type="gramEnd"/>
-      <w:r>
-        <w:t>, and year (in addition to per week)</w:t>
-      </w:r>
-      <w:r>
-        <w:t xml:space="preserve"> - Incomplete</w:t>
+        <w:t>Reports contain a time-series plot of the spending over time - Incomplete</w:t>
       </w:r>
     </w:p>
     <w:p>
@@ -2309,10 +2141,7 @@
         </w:numPr>
       </w:pPr>
       <w:r>
-        <w:t>Reports contain a time-series plot of the spending over time</w:t>
-      </w:r>
-      <w:r>
-        <w:t xml:space="preserve"> - Incomplete</w:t>
+        <w:t>Multiple currencies for expense amounts are supported - Incomplete</w:t>
       </w:r>
     </w:p>
     <w:p>
@@ -2324,21 +2153,6 @@
         </w:numPr>
       </w:pPr>
       <w:r>
-        <w:t>Multiple currencies for expense amounts are supported</w:t>
-      </w:r>
-      <w:r>
-        <w:t xml:space="preserve"> - Incomplete</w:t>
-      </w:r>
-    </w:p>
-    <w:p>
-      <w:pPr>
-        <w:pStyle w:val="ListParagraph"/>
-        <w:numPr>
-          <w:ilvl w:val="0"/>
-          <w:numId w:val="9"/>
-        </w:numPr>
-      </w:pPr>
-      <w:r>
         <w:t xml:space="preserve">Automatically generated documentation (e.g. </w:t>
       </w:r>
       <w:proofErr w:type="spellStart"/>
@@ -2347,10 +2161,7 @@
       </w:r>
       <w:proofErr w:type="spellEnd"/>
       <w:r>
-        <w:t xml:space="preserve"> for front-end, Swagger/RAML for back-end)</w:t>
-      </w:r>
-      <w:r>
-        <w:t xml:space="preserve"> Incomplete</w:t>
+        <w:t xml:space="preserve"> for front-end, Swagger/RAML for back-end) Incomplete</w:t>
       </w:r>
     </w:p>
     <w:p/>
@@ -2764,10 +2575,7 @@
     </w:p>
     <w:p>
       <w:r>
-        <w:t>Admin</w:t>
-      </w:r>
-      <w:r>
-        <w:t xml:space="preserve"> Homepage – Add Expense</w:t>
+        <w:t>Admin Homepage – Add Expense</w:t>
       </w:r>
     </w:p>
     <w:p>
@@ -2897,10 +2705,7 @@
     </w:p>
     <w:p>
       <w:r>
-        <w:t>Admin</w:t>
-      </w:r>
-      <w:r>
-        <w:t xml:space="preserve"> Homepage - Graphs</w:t>
+        <w:t>Admin Homepage - Graphs</w:t>
       </w:r>
     </w:p>
     <w:p>
@@ -2929,10 +2734,7 @@
     </w:p>
     <w:p>
       <w:r>
-        <w:t>Admin</w:t>
-      </w:r>
-      <w:r>
-        <w:t xml:space="preserve"> Homepage – Remove Expense</w:t>
+        <w:t>Admin Homepage – Remove Expense</w:t>
       </w:r>
     </w:p>
     <w:p>
@@ -3130,10 +2932,7 @@
     </w:p>
     <w:p>
       <w:r>
-        <w:t>User</w:t>
-      </w:r>
-      <w:r>
-        <w:t xml:space="preserve"> Homepage:</w:t>
+        <w:t>User Homepage:</w:t>
       </w:r>
     </w:p>
     <w:p>
@@ -3223,221 +3022,41 @@
     <w:p/>
     <w:p>
       <w:pPr>
-        <w:pStyle w:val="Heading2"/>
-      </w:pPr>
-      <w:r>
-        <w:t>Road blockers faced</w:t>
-      </w:r>
-    </w:p>
-    <w:p/>
-    <w:p>
-      <w:r>
-        <w:t>All:</w:t>
-      </w:r>
-    </w:p>
-    <w:p>
-      <w:pPr>
-        <w:pStyle w:val="ListParagraph"/>
-        <w:numPr>
-          <w:ilvl w:val="0"/>
-          <w:numId w:val="14"/>
-        </w:numPr>
-      </w:pPr>
-      <w:r>
-        <w:t>JWT login tokens</w:t>
-      </w:r>
-    </w:p>
-    <w:p>
-      <w:pPr>
-        <w:pStyle w:val="ListParagraph"/>
-        <w:numPr>
-          <w:ilvl w:val="0"/>
-          <w:numId w:val="14"/>
-        </w:numPr>
-      </w:pPr>
-      <w:r>
-        <w:t>Update functionality because of the x-editable framework</w:t>
-      </w:r>
-    </w:p>
-    <w:p>
-      <w:pPr>
-        <w:pStyle w:val="ListParagraph"/>
-        <w:numPr>
-          <w:ilvl w:val="0"/>
-          <w:numId w:val="14"/>
-        </w:numPr>
-      </w:pPr>
-      <w:r>
-        <w:t>Timestamp functionality because of the x-editable framework</w:t>
-      </w:r>
-    </w:p>
-    <w:p>
-      <w:pPr>
-        <w:pStyle w:val="ListParagraph"/>
-        <w:numPr>
-          <w:ilvl w:val="0"/>
-          <w:numId w:val="14"/>
-        </w:numPr>
-      </w:pPr>
-      <w:r>
-        <w:t xml:space="preserve">Hashing of the password using </w:t>
-      </w:r>
-      <w:proofErr w:type="spellStart"/>
-      <w:r>
-        <w:t>bcrypt</w:t>
-      </w:r>
-      <w:proofErr w:type="spellEnd"/>
-      <w:r>
-        <w:t xml:space="preserve"> or any of the hashing packages.</w:t>
-      </w:r>
-    </w:p>
-    <w:p>
-      <w:pPr>
-        <w:pStyle w:val="ListParagraph"/>
-        <w:numPr>
-          <w:ilvl w:val="0"/>
-          <w:numId w:val="14"/>
-        </w:numPr>
-      </w:pPr>
-      <w:r>
-        <w:t>Weekly graphs</w:t>
-      </w:r>
-    </w:p>
-    <w:p>
-      <w:pPr>
-        <w:pStyle w:val="ListParagraph"/>
-        <w:numPr>
-          <w:ilvl w:val="0"/>
-          <w:numId w:val="14"/>
-        </w:numPr>
-      </w:pPr>
-      <w:r>
-        <w:t xml:space="preserve">Unit testing using </w:t>
-      </w:r>
-      <w:proofErr w:type="spellStart"/>
-      <w:r>
-        <w:t>casperjs</w:t>
-      </w:r>
-      <w:proofErr w:type="spellEnd"/>
-      <w:r>
-        <w:t xml:space="preserve"> and </w:t>
-      </w:r>
-      <w:proofErr w:type="spellStart"/>
-      <w:r>
-        <w:t>phantomjs</w:t>
-      </w:r>
-      <w:proofErr w:type="spellEnd"/>
-    </w:p>
-    <w:p>
-      <w:pPr>
-        <w:pStyle w:val="ListParagraph"/>
-        <w:numPr>
-          <w:ilvl w:val="0"/>
-          <w:numId w:val="14"/>
-        </w:numPr>
-      </w:pPr>
-      <w:r>
-        <w:t xml:space="preserve">Automatically generated documentation tools </w:t>
-      </w:r>
-      <w:r>
-        <w:t xml:space="preserve">Swagger and </w:t>
-      </w:r>
-      <w:proofErr w:type="spellStart"/>
-      <w:r>
-        <w:t>JSDoc</w:t>
-      </w:r>
-      <w:proofErr w:type="spellEnd"/>
-    </w:p>
-    <w:p>
-      <w:r>
-        <w:t>Still pending:</w:t>
-      </w:r>
-    </w:p>
-    <w:p>
-      <w:pPr>
-        <w:pStyle w:val="ListParagraph"/>
-        <w:numPr>
-          <w:ilvl w:val="0"/>
-          <w:numId w:val="15"/>
-        </w:numPr>
-      </w:pPr>
-      <w:proofErr w:type="spellStart"/>
-      <w:r>
-        <w:t>Bcrypt</w:t>
-      </w:r>
-      <w:proofErr w:type="spellEnd"/>
-      <w:r>
-        <w:t xml:space="preserve">: I was not able to perform this as I am using windows laptop and there is an issue with the python and Microsoft visual studio. It would work perfectly fine in </w:t>
-      </w:r>
-      <w:proofErr w:type="spellStart"/>
-      <w:r>
-        <w:t>MacOS</w:t>
-      </w:r>
-      <w:proofErr w:type="spellEnd"/>
-      <w:r>
-        <w:t xml:space="preserve"> but not implemented.</w:t>
-      </w:r>
-    </w:p>
-    <w:p>
-      <w:pPr>
-        <w:pStyle w:val="ListParagraph"/>
-        <w:numPr>
-          <w:ilvl w:val="0"/>
-          <w:numId w:val="15"/>
-        </w:numPr>
-      </w:pPr>
-      <w:r>
-        <w:t xml:space="preserve"> Update functionality for </w:t>
-      </w:r>
-      <w:proofErr w:type="spellStart"/>
-      <w:r>
-        <w:t>xeditable</w:t>
-      </w:r>
-      <w:proofErr w:type="spellEnd"/>
-    </w:p>
-    <w:p>
-      <w:pPr>
-        <w:pStyle w:val="ListParagraph"/>
-        <w:numPr>
-          <w:ilvl w:val="0"/>
-          <w:numId w:val="15"/>
-        </w:numPr>
-      </w:pPr>
-      <w:r>
-        <w:t>Weekly graphs</w:t>
-      </w:r>
-    </w:p>
-    <w:p>
-      <w:pPr>
-        <w:pStyle w:val="ListParagraph"/>
-        <w:numPr>
-          <w:ilvl w:val="0"/>
-          <w:numId w:val="15"/>
-        </w:numPr>
-      </w:pPr>
-      <w:r>
-        <w:t xml:space="preserve">Automatically generated documentation tool Swagger and </w:t>
-      </w:r>
-      <w:proofErr w:type="spellStart"/>
-      <w:r>
-        <w:t>JSDoc</w:t>
-      </w:r>
-      <w:proofErr w:type="spellEnd"/>
-    </w:p>
-    <w:p/>
-    <w:p>
-      <w:pPr>
-        <w:pStyle w:val="Heading2"/>
-      </w:pPr>
-      <w:r>
-        <w:lastRenderedPageBreak/>
-        <w:t>Casper Testing</w:t>
-      </w:r>
-    </w:p>
-    <w:p/>
-    <w:p>
-      <w:r>
-        <w:t>As I was unaware of the tool and because of the time constraints I could implement only the validation and testing. This particular test case would login with the credentials given and take a screenshot of the page after the action is performed.</w:t>
+        <w:rPr>
+          <w:b/>
+        </w:rPr>
+      </w:pPr>
+      <w:proofErr w:type="spellStart"/>
+      <w:r>
+        <w:rPr>
+          <w:b/>
+        </w:rPr>
+        <w:t>BugFix</w:t>
+      </w:r>
+      <w:proofErr w:type="spellEnd"/>
+      <w:r>
+        <w:rPr>
+          <w:b/>
+        </w:rPr>
+        <w:t>:</w:t>
+      </w:r>
+    </w:p>
+    <w:p>
+      <w:r>
+        <w:t xml:space="preserve">A latest bug fix on add expense becoming </w:t>
+      </w:r>
+      <w:proofErr w:type="spellStart"/>
+      <w:r>
+        <w:t>datetime</w:t>
+      </w:r>
+      <w:proofErr w:type="spellEnd"/>
+      <w:r>
+        <w:t xml:space="preserve"> becoming null value if there is no entry.</w:t>
+      </w:r>
+    </w:p>
+    <w:p>
+      <w:r>
+        <w:t>I have fixed the issue when the user is not uploading a date and time while adding a new expense. Default the server date would be populated.</w:t>
       </w:r>
       <w:bookmarkStart w:id="0" w:name="_GoBack"/>
       <w:bookmarkEnd w:id="0"/>
@@ -3445,6 +3064,223 @@
     <w:p/>
     <w:p>
       <w:pPr>
+        <w:pStyle w:val="Heading2"/>
+      </w:pPr>
+      <w:r>
+        <w:t>Road blockers faced</w:t>
+      </w:r>
+    </w:p>
+    <w:p/>
+    <w:p>
+      <w:r>
+        <w:t>All:</w:t>
+      </w:r>
+    </w:p>
+    <w:p>
+      <w:pPr>
+        <w:pStyle w:val="ListParagraph"/>
+        <w:numPr>
+          <w:ilvl w:val="0"/>
+          <w:numId w:val="14"/>
+        </w:numPr>
+      </w:pPr>
+      <w:r>
+        <w:t>JWT login tokens</w:t>
+      </w:r>
+    </w:p>
+    <w:p>
+      <w:pPr>
+        <w:pStyle w:val="ListParagraph"/>
+        <w:numPr>
+          <w:ilvl w:val="0"/>
+          <w:numId w:val="14"/>
+        </w:numPr>
+      </w:pPr>
+      <w:r>
+        <w:t>Update functionality because of the x-editable framework</w:t>
+      </w:r>
+    </w:p>
+    <w:p>
+      <w:pPr>
+        <w:pStyle w:val="ListParagraph"/>
+        <w:numPr>
+          <w:ilvl w:val="0"/>
+          <w:numId w:val="14"/>
+        </w:numPr>
+      </w:pPr>
+      <w:r>
+        <w:t>Timestamp functionality because of the x-editable framework</w:t>
+      </w:r>
+    </w:p>
+    <w:p>
+      <w:pPr>
+        <w:pStyle w:val="ListParagraph"/>
+        <w:numPr>
+          <w:ilvl w:val="0"/>
+          <w:numId w:val="14"/>
+        </w:numPr>
+      </w:pPr>
+      <w:r>
+        <w:t xml:space="preserve">Hashing of the password using </w:t>
+      </w:r>
+      <w:proofErr w:type="spellStart"/>
+      <w:r>
+        <w:t>bcrypt</w:t>
+      </w:r>
+      <w:proofErr w:type="spellEnd"/>
+      <w:r>
+        <w:t xml:space="preserve"> or any of the hashing packages.</w:t>
+      </w:r>
+    </w:p>
+    <w:p>
+      <w:pPr>
+        <w:pStyle w:val="ListParagraph"/>
+        <w:numPr>
+          <w:ilvl w:val="0"/>
+          <w:numId w:val="14"/>
+        </w:numPr>
+      </w:pPr>
+      <w:r>
+        <w:t>Weekly graphs</w:t>
+      </w:r>
+    </w:p>
+    <w:p>
+      <w:pPr>
+        <w:pStyle w:val="ListParagraph"/>
+        <w:numPr>
+          <w:ilvl w:val="0"/>
+          <w:numId w:val="14"/>
+        </w:numPr>
+      </w:pPr>
+      <w:r>
+        <w:t xml:space="preserve">Unit testing using </w:t>
+      </w:r>
+      <w:proofErr w:type="spellStart"/>
+      <w:r>
+        <w:t>casperjs</w:t>
+      </w:r>
+      <w:proofErr w:type="spellEnd"/>
+      <w:r>
+        <w:t xml:space="preserve"> and </w:t>
+      </w:r>
+      <w:proofErr w:type="spellStart"/>
+      <w:r>
+        <w:t>phantomjs</w:t>
+      </w:r>
+      <w:proofErr w:type="spellEnd"/>
+    </w:p>
+    <w:p>
+      <w:pPr>
+        <w:pStyle w:val="ListParagraph"/>
+        <w:numPr>
+          <w:ilvl w:val="0"/>
+          <w:numId w:val="14"/>
+        </w:numPr>
+      </w:pPr>
+      <w:r>
+        <w:t xml:space="preserve">Automatically generated documentation tools Swagger and </w:t>
+      </w:r>
+      <w:proofErr w:type="spellStart"/>
+      <w:r>
+        <w:t>JSDoc</w:t>
+      </w:r>
+      <w:proofErr w:type="spellEnd"/>
+    </w:p>
+    <w:p>
+      <w:r>
+        <w:t>Still pending:</w:t>
+      </w:r>
+    </w:p>
+    <w:p>
+      <w:pPr>
+        <w:pStyle w:val="ListParagraph"/>
+        <w:numPr>
+          <w:ilvl w:val="0"/>
+          <w:numId w:val="15"/>
+        </w:numPr>
+      </w:pPr>
+      <w:proofErr w:type="spellStart"/>
+      <w:r>
+        <w:lastRenderedPageBreak/>
+        <w:t>Bcrypt</w:t>
+      </w:r>
+      <w:proofErr w:type="spellEnd"/>
+      <w:r>
+        <w:t xml:space="preserve">: I was not able to perform this as I am using windows laptop and there is an issue with the python and Microsoft visual studio. It would work perfectly fine in </w:t>
+      </w:r>
+      <w:proofErr w:type="spellStart"/>
+      <w:r>
+        <w:t>MacOS</w:t>
+      </w:r>
+      <w:proofErr w:type="spellEnd"/>
+      <w:r>
+        <w:t xml:space="preserve"> but not implemented.</w:t>
+      </w:r>
+    </w:p>
+    <w:p>
+      <w:pPr>
+        <w:pStyle w:val="ListParagraph"/>
+        <w:numPr>
+          <w:ilvl w:val="0"/>
+          <w:numId w:val="15"/>
+        </w:numPr>
+      </w:pPr>
+      <w:r>
+        <w:t xml:space="preserve"> Update functionality for </w:t>
+      </w:r>
+      <w:proofErr w:type="spellStart"/>
+      <w:r>
+        <w:t>xeditable</w:t>
+      </w:r>
+      <w:proofErr w:type="spellEnd"/>
+    </w:p>
+    <w:p>
+      <w:pPr>
+        <w:pStyle w:val="ListParagraph"/>
+        <w:numPr>
+          <w:ilvl w:val="0"/>
+          <w:numId w:val="15"/>
+        </w:numPr>
+      </w:pPr>
+      <w:r>
+        <w:t>Weekly graphs</w:t>
+      </w:r>
+    </w:p>
+    <w:p>
+      <w:pPr>
+        <w:pStyle w:val="ListParagraph"/>
+        <w:numPr>
+          <w:ilvl w:val="0"/>
+          <w:numId w:val="15"/>
+        </w:numPr>
+      </w:pPr>
+      <w:r>
+        <w:t xml:space="preserve">Automatically generated documentation tool Swagger and </w:t>
+      </w:r>
+      <w:proofErr w:type="spellStart"/>
+      <w:r>
+        <w:t>JSDoc</w:t>
+      </w:r>
+      <w:proofErr w:type="spellEnd"/>
+    </w:p>
+    <w:p/>
+    <w:p>
+      <w:pPr>
+        <w:pStyle w:val="Heading2"/>
+      </w:pPr>
+      <w:r>
+        <w:t>Casper Testing</w:t>
+      </w:r>
+    </w:p>
+    <w:p/>
+    <w:p>
+      <w:r>
+        <w:t>As I was unaware of the tool and because of the time constraints I could implement only the validation and testing. This particular test case would login with the credentials given and take a screenshot of the page after the action is performed.</w:t>
+      </w:r>
+    </w:p>
+    <w:p/>
+    <w:p>
+      <w:pPr>
         <w:spacing w:after="0"/>
         <w:rPr>
           <w:sz w:val="20"/>
@@ -3730,14 +3566,7 @@
           <w:sz w:val="20"/>
           <w:szCs w:val="20"/>
         </w:rPr>
-        <w:t xml:space="preserve">//First step is to open </w:t>
-      </w:r>
-      <w:r>
-        <w:rPr>
-          <w:sz w:val="20"/>
-          <w:szCs w:val="20"/>
-        </w:rPr>
-        <w:t>login page</w:t>
+        <w:t>//First step is to open login page</w:t>
       </w:r>
     </w:p>
     <w:p>
@@ -4332,7 +4161,6 @@
         <w:rPr>
           <w:b/>
         </w:rPr>
-        <w:lastRenderedPageBreak/>
         <w:pict>
           <v:shapetype id="_x0000_t75" coordsize="21600,21600" o:spt="75" o:preferrelative="t" path="m@4@5l@4@11@9@11@9@5xe" filled="f" stroked="f">
             <v:stroke joinstyle="miter"/>
@@ -4353,7 +4181,7 @@
             <v:path o:extrusionok="f" gradientshapeok="t" o:connecttype="rect"/>
             <o:lock v:ext="edit" aspectratio="t"/>
           </v:shapetype>
-          <v:shape id="_x0000_i1027" type="#_x0000_t75" style="width:282pt;height:436pt">
+          <v:shape id="_x0000_i1025" type="#_x0000_t75" style="width:282pt;height:436pt">
             <v:imagedata r:id="rId9" o:title="AfterLogin"/>
           </v:shape>
         </w:pict>

</xml_diff>